<commit_message>
Notification Module Creation & Updation
</commit_message>
<xml_diff>
--- a/Email-Notification-Service.docx
+++ b/Email-Notification-Service.docx
@@ -19,51 +19,49 @@
     </w:p>
     <w:p>
       <w:pPr>
+        <w:pStyle w:val="ListParagraph"/>
+        <w:numPr>
+          <w:ilvl w:val="0"/>
+          <w:numId w:val="1"/>
+        </w:numPr>
         <w:rPr>
           <w:color w:val="FF0000"/>
         </w:rPr>
       </w:pPr>
-      <w:proofErr w:type="gramStart"/>
       <w:r>
         <w:rPr>
           <w:color w:val="FF0000"/>
         </w:rPr>
-        <w:t>node</w:t>
-      </w:r>
-      <w:proofErr w:type="gramEnd"/>
-      <w:r>
+        <w:t>node -v</w:t>
+      </w:r>
+    </w:p>
+    <w:p>
+      <w:r>
+        <w:t>If Node.js isn't installed, you can download and install it from the official Node.js website.</w:t>
+      </w:r>
+    </w:p>
+    <w:p>
+      <w:r>
+        <w:t>Install Nest.js CLI:</w:t>
+      </w:r>
+    </w:p>
+    <w:p>
+      <w:r>
+        <w:t>With Node.js installed, you can now install the Nest.js CLI globally:</w:t>
+      </w:r>
+    </w:p>
+    <w:p>
+      <w:pPr>
+        <w:pStyle w:val="ListParagraph"/>
+        <w:numPr>
+          <w:ilvl w:val="0"/>
+          <w:numId w:val="1"/>
+        </w:numPr>
         <w:rPr>
           <w:color w:val="FF0000"/>
         </w:rPr>
-        <w:t xml:space="preserve"> -v</w:t>
-      </w:r>
-    </w:p>
-    <w:p>
-      <w:r>
-        <w:t>If Node.js isn't installed, you can download and install it from the official Node.js website.</w:t>
-      </w:r>
-    </w:p>
-    <w:p>
-      <w:r>
-        <w:t>Install Nest.js CLI:</w:t>
-      </w:r>
-    </w:p>
-    <w:p>
-      <w:r>
-        <w:t>With Node.js installed, you can now in</w:t>
-      </w:r>
-      <w:r>
-        <w:t>stall the Nest.js CLI globally:</w:t>
-      </w:r>
-    </w:p>
-    <w:p>
-      <w:pPr>
-        <w:rPr>
-          <w:color w:val="FF0000"/>
-        </w:rPr>
       </w:pPr>
       <w:proofErr w:type="spellStart"/>
-      <w:proofErr w:type="gramStart"/>
       <w:r>
         <w:rPr>
           <w:color w:val="FF0000"/>
@@ -71,7 +69,6 @@
         <w:t>npm</w:t>
       </w:r>
       <w:proofErr w:type="spellEnd"/>
-      <w:proofErr w:type="gramEnd"/>
       <w:r>
         <w:rPr>
           <w:color w:val="FF0000"/>
@@ -94,13 +91,200 @@
       </w:r>
     </w:p>
     <w:p>
-      <w:pPr>
+      <w:r>
+        <w:t>Step 2: Create a New Nest.js Project</w:t>
+      </w:r>
+    </w:p>
+    <w:p>
+      <w:r>
+        <w:t>Create the Project:</w:t>
+      </w:r>
+    </w:p>
+    <w:p>
+      <w:r>
+        <w:t>Open a terminal in VS Code and run the following command to create a new Nest.js project:</w:t>
+      </w:r>
+    </w:p>
+    <w:p>
+      <w:pPr>
+        <w:pStyle w:val="ListParagraph"/>
+        <w:numPr>
+          <w:ilvl w:val="0"/>
+          <w:numId w:val="1"/>
+        </w:numPr>
         <w:rPr>
           <w:color w:val="FF0000"/>
         </w:rPr>
       </w:pPr>
+      <w:r>
+        <w:rPr>
+          <w:color w:val="FF0000"/>
+        </w:rPr>
+        <w:t>nest new email-notification-service</w:t>
+      </w:r>
+    </w:p>
+    <w:p>
+      <w:r>
+        <w:t xml:space="preserve">Nest.js will prompt you to choose a package manager (either </w:t>
+      </w:r>
+      <w:proofErr w:type="spellStart"/>
+      <w:r>
+        <w:t>npm</w:t>
+      </w:r>
+      <w:proofErr w:type="spellEnd"/>
+      <w:r>
+        <w:t xml:space="preserve"> or yarn). Choose whichever you're comfortable with (let’s assume </w:t>
+      </w:r>
+      <w:proofErr w:type="spellStart"/>
+      <w:r>
+        <w:t>npm</w:t>
+      </w:r>
+      <w:proofErr w:type="spellEnd"/>
+      <w:r>
+        <w:t xml:space="preserve"> for simplicity).</w:t>
+      </w:r>
+    </w:p>
+    <w:p>
+      <w:r>
+        <w:drawing>
+          <wp:anchor distT="0" distB="0" distL="114300" distR="114300" simplePos="0" relativeHeight="251658240" behindDoc="0" locked="0" layoutInCell="1" allowOverlap="1">
+            <wp:simplePos x="0" y="0"/>
+            <wp:positionH relativeFrom="column">
+              <wp:posOffset>-6351</wp:posOffset>
+            </wp:positionH>
+            <wp:positionV relativeFrom="paragraph">
+              <wp:posOffset>283845</wp:posOffset>
+            </wp:positionV>
+            <wp:extent cx="3988863" cy="1790700"/>
+            <wp:effectExtent l="0" t="0" r="0" b="0"/>
+            <wp:wrapNone/>
+            <wp:docPr id="1" name="Picture 1"/>
+            <wp:cNvGraphicFramePr>
+              <a:graphicFrameLocks xmlns:a="http://schemas.openxmlformats.org/drawingml/2006/main" noChangeAspect="1"/>
+            </wp:cNvGraphicFramePr>
+            <a:graphic xmlns:a="http://schemas.openxmlformats.org/drawingml/2006/main">
+              <a:graphicData uri="http://schemas.openxmlformats.org/drawingml/2006/picture">
+                <pic:pic xmlns:pic="http://schemas.openxmlformats.org/drawingml/2006/picture">
+                  <pic:nvPicPr>
+                    <pic:cNvPr id="1" name=""/>
+                    <pic:cNvPicPr/>
+                  </pic:nvPicPr>
+                  <pic:blipFill>
+                    <a:blip r:embed="rId5" cstate="print">
+                      <a:extLst>
+                        <a:ext uri="{28A0092B-C50C-407E-A947-70E740481C1C}">
+                          <a14:useLocalDpi xmlns:a14="http://schemas.microsoft.com/office/drawing/2010/main" val="0"/>
+                        </a:ext>
+                      </a:extLst>
+                    </a:blip>
+                    <a:stretch>
+                      <a:fillRect/>
+                    </a:stretch>
+                  </pic:blipFill>
+                  <pic:spPr>
+                    <a:xfrm>
+                      <a:off x="0" y="0"/>
+                      <a:ext cx="3994188" cy="1793090"/>
+                    </a:xfrm>
+                    <a:prstGeom prst="rect">
+                      <a:avLst/>
+                    </a:prstGeom>
+                  </pic:spPr>
+                </pic:pic>
+              </a:graphicData>
+            </a:graphic>
+            <wp14:sizeRelH relativeFrom="margin">
+              <wp14:pctWidth>0</wp14:pctWidth>
+            </wp14:sizeRelH>
+            <wp14:sizeRelV relativeFrom="margin">
+              <wp14:pctHeight>0</wp14:pctHeight>
+            </wp14:sizeRelV>
+          </wp:anchor>
+        </w:drawing>
+      </w:r>
+      <w:r>
+        <w:t>Step 3: Initialize Git and Create a GitHub Repository</w:t>
+      </w:r>
+    </w:p>
+    <w:p/>
+    <w:p/>
+    <w:p/>
+    <w:p/>
+    <w:p/>
+    <w:p/>
+    <w:p/>
+    <w:p>
+      <w:r>
+        <w:t>Step</w:t>
+      </w:r>
+      <w:r>
+        <w:t xml:space="preserve"> 4: Open the Project in VS Code</w:t>
+      </w:r>
+    </w:p>
+    <w:p>
+      <w:r>
+        <w:drawing>
+          <wp:inline distT="0" distB="0" distL="0" distR="0" wp14:anchorId="17C5710F" wp14:editId="3B6658BE">
+            <wp:extent cx="2199583" cy="1663700"/>
+            <wp:effectExtent l="0" t="0" r="0" b="0"/>
+            <wp:docPr id="2" name="Picture 2"/>
+            <wp:cNvGraphicFramePr>
+              <a:graphicFrameLocks xmlns:a="http://schemas.openxmlformats.org/drawingml/2006/main" noChangeAspect="1"/>
+            </wp:cNvGraphicFramePr>
+            <a:graphic xmlns:a="http://schemas.openxmlformats.org/drawingml/2006/main">
+              <a:graphicData uri="http://schemas.openxmlformats.org/drawingml/2006/picture">
+                <pic:pic xmlns:pic="http://schemas.openxmlformats.org/drawingml/2006/picture">
+                  <pic:nvPicPr>
+                    <pic:cNvPr id="1" name=""/>
+                    <pic:cNvPicPr/>
+                  </pic:nvPicPr>
+                  <pic:blipFill>
+                    <a:blip r:embed="rId6"/>
+                    <a:stretch>
+                      <a:fillRect/>
+                    </a:stretch>
+                  </pic:blipFill>
+                  <pic:spPr>
+                    <a:xfrm>
+                      <a:off x="0" y="0"/>
+                      <a:ext cx="2205498" cy="1668174"/>
+                    </a:xfrm>
+                    <a:prstGeom prst="rect">
+                      <a:avLst/>
+                    </a:prstGeom>
+                  </pic:spPr>
+                </pic:pic>
+              </a:graphicData>
+            </a:graphic>
+          </wp:inline>
+        </w:drawing>
+      </w:r>
+    </w:p>
+    <w:p/>
+    <w:p/>
+    <w:p>
+      <w:r>
+        <w:lastRenderedPageBreak/>
+        <w:t>Step 5: Now Run the Application</w:t>
+      </w:r>
+    </w:p>
+    <w:p>
       <w:bookmarkStart w:id="0" w:name="_GoBack"/>
       <w:bookmarkEnd w:id="0"/>
+    </w:p>
+    <w:p>
+      <w:pPr>
+        <w:rPr>
+          <w:color w:val="FF0000"/>
+        </w:rPr>
+      </w:pPr>
+    </w:p>
+    <w:p>
+      <w:pPr>
+        <w:rPr>
+          <w:color w:val="FF0000"/>
+        </w:rPr>
+      </w:pPr>
     </w:p>
     <w:sectPr>
       <w:pgSz w:w="11906" w:h="16838"/>
@@ -110,6 +294,127 @@
     </w:sectPr>
   </w:body>
 </w:document>
+</file>
+
+<file path=word/numbering.xml><?xml version="1.0" encoding="utf-8"?>
+<w:numbering xmlns:wpc="http://schemas.microsoft.com/office/word/2010/wordprocessingCanvas" xmlns:cx="http://schemas.microsoft.com/office/drawing/2014/chartex" xmlns:cx1="http://schemas.microsoft.com/office/drawing/2015/9/8/chartex" xmlns:mc="http://schemas.openxmlformats.org/markup-compatibility/2006" xmlns:o="urn:schemas-microsoft-com:office:office" xmlns:r="http://schemas.openxmlformats.org/officeDocument/2006/relationships" xmlns:m="http://schemas.openxmlformats.org/officeDocument/2006/math" xmlns:v="urn:schemas-microsoft-com:vml" xmlns:wp14="http://schemas.microsoft.com/office/word/2010/wordprocessingDrawing" xmlns:wp="http://schemas.openxmlformats.org/drawingml/2006/wordprocessingDrawing" xmlns:w10="urn:schemas-microsoft-com:office:word" xmlns:w="http://schemas.openxmlformats.org/wordprocessingml/2006/main" xmlns:w14="http://schemas.microsoft.com/office/word/2010/wordml" xmlns:w15="http://schemas.microsoft.com/office/word/2012/wordml" xmlns:w16se="http://schemas.microsoft.com/office/word/2015/wordml/symex" xmlns:wpg="http://schemas.microsoft.com/office/word/2010/wordprocessingGroup" xmlns:wpi="http://schemas.microsoft.com/office/word/2010/wordprocessingInk" xmlns:wne="http://schemas.microsoft.com/office/word/2006/wordml" xmlns:wps="http://schemas.microsoft.com/office/word/2010/wordprocessingShape" mc:Ignorable="w14 w15 w16se wp14">
+  <w:abstractNum w:abstractNumId="0" w15:restartNumberingAfterBreak="0">
+    <w:nsid w:val="14FD74EF"/>
+    <w:multiLevelType w:val="hybridMultilevel"/>
+    <w:tmpl w:val="36E67CAA"/>
+    <w:lvl w:ilvl="0" w:tplc="40090001">
+      <w:start w:val="1"/>
+      <w:numFmt w:val="bullet"/>
+      <w:lvlText w:val=""/>
+      <w:lvlJc w:val="left"/>
+      <w:pPr>
+        <w:ind w:left="720" w:hanging="360"/>
+      </w:pPr>
+      <w:rPr>
+        <w:rFonts w:ascii="Symbol" w:hAnsi="Symbol" w:hint="default"/>
+      </w:rPr>
+    </w:lvl>
+    <w:lvl w:ilvl="1" w:tplc="40090003" w:tentative="1">
+      <w:start w:val="1"/>
+      <w:numFmt w:val="bullet"/>
+      <w:lvlText w:val="o"/>
+      <w:lvlJc w:val="left"/>
+      <w:pPr>
+        <w:ind w:left="1440" w:hanging="360"/>
+      </w:pPr>
+      <w:rPr>
+        <w:rFonts w:ascii="Courier New" w:hAnsi="Courier New" w:cs="Courier New" w:hint="default"/>
+      </w:rPr>
+    </w:lvl>
+    <w:lvl w:ilvl="2" w:tplc="40090005" w:tentative="1">
+      <w:start w:val="1"/>
+      <w:numFmt w:val="bullet"/>
+      <w:lvlText w:val=""/>
+      <w:lvlJc w:val="left"/>
+      <w:pPr>
+        <w:ind w:left="2160" w:hanging="360"/>
+      </w:pPr>
+      <w:rPr>
+        <w:rFonts w:ascii="Wingdings" w:hAnsi="Wingdings" w:hint="default"/>
+      </w:rPr>
+    </w:lvl>
+    <w:lvl w:ilvl="3" w:tplc="40090001" w:tentative="1">
+      <w:start w:val="1"/>
+      <w:numFmt w:val="bullet"/>
+      <w:lvlText w:val=""/>
+      <w:lvlJc w:val="left"/>
+      <w:pPr>
+        <w:ind w:left="2880" w:hanging="360"/>
+      </w:pPr>
+      <w:rPr>
+        <w:rFonts w:ascii="Symbol" w:hAnsi="Symbol" w:hint="default"/>
+      </w:rPr>
+    </w:lvl>
+    <w:lvl w:ilvl="4" w:tplc="40090003" w:tentative="1">
+      <w:start w:val="1"/>
+      <w:numFmt w:val="bullet"/>
+      <w:lvlText w:val="o"/>
+      <w:lvlJc w:val="left"/>
+      <w:pPr>
+        <w:ind w:left="3600" w:hanging="360"/>
+      </w:pPr>
+      <w:rPr>
+        <w:rFonts w:ascii="Courier New" w:hAnsi="Courier New" w:cs="Courier New" w:hint="default"/>
+      </w:rPr>
+    </w:lvl>
+    <w:lvl w:ilvl="5" w:tplc="40090005" w:tentative="1">
+      <w:start w:val="1"/>
+      <w:numFmt w:val="bullet"/>
+      <w:lvlText w:val=""/>
+      <w:lvlJc w:val="left"/>
+      <w:pPr>
+        <w:ind w:left="4320" w:hanging="360"/>
+      </w:pPr>
+      <w:rPr>
+        <w:rFonts w:ascii="Wingdings" w:hAnsi="Wingdings" w:hint="default"/>
+      </w:rPr>
+    </w:lvl>
+    <w:lvl w:ilvl="6" w:tplc="40090001" w:tentative="1">
+      <w:start w:val="1"/>
+      <w:numFmt w:val="bullet"/>
+      <w:lvlText w:val=""/>
+      <w:lvlJc w:val="left"/>
+      <w:pPr>
+        <w:ind w:left="5040" w:hanging="360"/>
+      </w:pPr>
+      <w:rPr>
+        <w:rFonts w:ascii="Symbol" w:hAnsi="Symbol" w:hint="default"/>
+      </w:rPr>
+    </w:lvl>
+    <w:lvl w:ilvl="7" w:tplc="40090003" w:tentative="1">
+      <w:start w:val="1"/>
+      <w:numFmt w:val="bullet"/>
+      <w:lvlText w:val="o"/>
+      <w:lvlJc w:val="left"/>
+      <w:pPr>
+        <w:ind w:left="5760" w:hanging="360"/>
+      </w:pPr>
+      <w:rPr>
+        <w:rFonts w:ascii="Courier New" w:hAnsi="Courier New" w:cs="Courier New" w:hint="default"/>
+      </w:rPr>
+    </w:lvl>
+    <w:lvl w:ilvl="8" w:tplc="40090005" w:tentative="1">
+      <w:start w:val="1"/>
+      <w:numFmt w:val="bullet"/>
+      <w:lvlText w:val=""/>
+      <w:lvlJc w:val="left"/>
+      <w:pPr>
+        <w:ind w:left="6480" w:hanging="360"/>
+      </w:pPr>
+      <w:rPr>
+        <w:rFonts w:ascii="Wingdings" w:hAnsi="Wingdings" w:hint="default"/>
+      </w:rPr>
+    </w:lvl>
+  </w:abstractNum>
+  <w:num w:numId="1">
+    <w:abstractNumId w:val="0"/>
+  </w:num>
+</w:numbering>
 </file>
 
 <file path=word/styles.xml><?xml version="1.0" encoding="utf-8"?>
@@ -533,6 +838,17 @@
     <w:semiHidden/>
     <w:unhideWhenUsed/>
   </w:style>
+  <w:style w:type="paragraph" w:styleId="ListParagraph">
+    <w:name w:val="List Paragraph"/>
+    <w:basedOn w:val="Normal"/>
+    <w:uiPriority w:val="34"/>
+    <w:qFormat/>
+    <w:rsid w:val="007D5EFC"/>
+    <w:pPr>
+      <w:ind w:left="720"/>
+      <w:contextualSpacing/>
+    </w:pPr>
+  </w:style>
 </w:styles>
 </file>
 

</xml_diff>